<commit_message>
whats the kid doing
</commit_message>
<xml_diff>
--- a/Week3_Questions/BachmeierNTIM7241-3.docx
+++ b/Week3_Questions/BachmeierNTIM7241-3.docx
@@ -135,7 +135,7 @@
     </w:p>
     <w:tbl>
       <w:tblPr>
-        <w:tblStyle w:val="TableGrid"/>
+        <w:tblStyle w:val="GridTable4"/>
         <w:tblW w:w="0" w:type="auto"/>
         <w:tblLook w:val="04A0" w:firstRow="1" w:lastRow="0" w:firstColumn="1" w:lastColumn="0" w:noHBand="0" w:noVBand="1"/>
       </w:tblPr>
@@ -146,8 +146,12 @@
         <w:gridCol w:w="2338"/>
       </w:tblGrid>
       <w:tr>
+        <w:trPr>
+          <w:cnfStyle w:val="100000000000" w:firstRow="1" w:lastRow="0" w:firstColumn="0" w:lastColumn="0" w:oddVBand="0" w:evenVBand="0" w:oddHBand="0" w:evenHBand="0" w:firstRowFirstColumn="0" w:firstRowLastColumn="0" w:lastRowFirstColumn="0" w:lastRowLastColumn="0"/>
+        </w:trPr>
         <w:tc>
           <w:tcPr>
+            <w:cnfStyle w:val="001000000000" w:firstRow="0" w:lastRow="0" w:firstColumn="1" w:lastColumn="0" w:oddVBand="0" w:evenVBand="0" w:oddHBand="0" w:evenHBand="0" w:firstRowFirstColumn="0" w:firstRowLastColumn="0" w:lastRowFirstColumn="0" w:lastRowLastColumn="0"/>
             <w:tcW w:w="1615" w:type="dxa"/>
           </w:tcPr>
           <w:p/>
@@ -157,6 +161,9 @@
             <w:tcW w:w="2610" w:type="dxa"/>
           </w:tcPr>
           <w:p>
+            <w:pPr>
+              <w:cnfStyle w:val="100000000000" w:firstRow="1" w:lastRow="0" w:firstColumn="0" w:lastColumn="0" w:oddVBand="0" w:evenVBand="0" w:oddHBand="0" w:evenHBand="0" w:firstRowFirstColumn="0" w:firstRowLastColumn="0" w:lastRowFirstColumn="0" w:lastRowLastColumn="0"/>
+            </w:pPr>
             <w:r>
               <w:t>E-Cig (2021)</w:t>
             </w:r>
@@ -167,6 +174,9 @@
             <w:tcW w:w="2787" w:type="dxa"/>
           </w:tcPr>
           <w:p>
+            <w:pPr>
+              <w:cnfStyle w:val="100000000000" w:firstRow="1" w:lastRow="0" w:firstColumn="0" w:lastColumn="0" w:oddVBand="0" w:evenVBand="0" w:oddHBand="0" w:evenHBand="0" w:firstRowFirstColumn="0" w:firstRowLastColumn="0" w:lastRowFirstColumn="0" w:lastRowLastColumn="0"/>
+            </w:pPr>
             <w:r>
               <w:t>Electric Distr. (2021)</w:t>
             </w:r>
@@ -177,8 +187,66 @@
             <w:tcW w:w="2338" w:type="dxa"/>
           </w:tcPr>
           <w:p>
+            <w:pPr>
+              <w:cnfStyle w:val="100000000000" w:firstRow="1" w:lastRow="0" w:firstColumn="0" w:lastColumn="0" w:oddVBand="0" w:evenVBand="0" w:oddHBand="0" w:evenHBand="0" w:firstRowFirstColumn="0" w:firstRowLastColumn="0" w:lastRowFirstColumn="0" w:lastRowLastColumn="0"/>
+            </w:pPr>
             <w:r>
               <w:t>Power People (2018)</w:t>
+            </w:r>
+          </w:p>
+        </w:tc>
+      </w:tr>
+      <w:tr>
+        <w:trPr>
+          <w:cnfStyle w:val="000000100000" w:firstRow="0" w:lastRow="0" w:firstColumn="0" w:lastColumn="0" w:oddVBand="0" w:evenVBand="0" w:oddHBand="1" w:evenHBand="0" w:firstRowFirstColumn="0" w:firstRowLastColumn="0" w:lastRowFirstColumn="0" w:lastRowLastColumn="0"/>
+        </w:trPr>
+        <w:tc>
+          <w:tcPr>
+            <w:cnfStyle w:val="001000000000" w:firstRow="0" w:lastRow="0" w:firstColumn="1" w:lastColumn="0" w:oddVBand="0" w:evenVBand="0" w:oddHBand="0" w:evenHBand="0" w:firstRowFirstColumn="0" w:firstRowLastColumn="0" w:lastRowFirstColumn="0" w:lastRowLastColumn="0"/>
+            <w:tcW w:w="1615" w:type="dxa"/>
+          </w:tcPr>
+          <w:p>
+            <w:r>
+              <w:t>Problem</w:t>
+            </w:r>
+          </w:p>
+        </w:tc>
+        <w:tc>
+          <w:tcPr>
+            <w:tcW w:w="2610" w:type="dxa"/>
+          </w:tcPr>
+          <w:p>
+            <w:pPr>
+              <w:cnfStyle w:val="000000100000" w:firstRow="0" w:lastRow="0" w:firstColumn="0" w:lastColumn="0" w:oddVBand="0" w:evenVBand="0" w:oddHBand="1" w:evenHBand="0" w:firstRowFirstColumn="0" w:firstRowLastColumn="0" w:lastRowFirstColumn="0" w:lastRowLastColumn="0"/>
+            </w:pPr>
+            <w:r>
+              <w:t>Regulating electronic cigarettes – 29% of Indonesia smokes</w:t>
+            </w:r>
+          </w:p>
+        </w:tc>
+        <w:tc>
+          <w:tcPr>
+            <w:tcW w:w="2787" w:type="dxa"/>
+          </w:tcPr>
+          <w:p>
+            <w:pPr>
+              <w:cnfStyle w:val="000000100000" w:firstRow="0" w:lastRow="0" w:firstColumn="0" w:lastColumn="0" w:oddVBand="0" w:evenVBand="0" w:oddHBand="1" w:evenHBand="0" w:firstRowFirstColumn="0" w:firstRowLastColumn="0" w:lastRowFirstColumn="0" w:lastRowLastColumn="0"/>
+            </w:pPr>
+            <w:r>
+              <w:t>Forecasting failures in electric power grids</w:t>
+            </w:r>
+          </w:p>
+        </w:tc>
+        <w:tc>
+          <w:tcPr>
+            <w:tcW w:w="2338" w:type="dxa"/>
+          </w:tcPr>
+          <w:p>
+            <w:pPr>
+              <w:cnfStyle w:val="000000100000" w:firstRow="0" w:lastRow="0" w:firstColumn="0" w:lastColumn="0" w:oddVBand="0" w:evenVBand="0" w:oddHBand="1" w:evenHBand="0" w:firstRowFirstColumn="0" w:firstRowLastColumn="0" w:lastRowFirstColumn="0" w:lastRowLastColumn="0"/>
+            </w:pPr>
+            <w:r>
+              <w:t>Indian Villagers have low adoption rates of Prepaid electric</w:t>
             </w:r>
           </w:p>
         </w:tc>
@@ -186,48 +254,7 @@
       <w:tr>
         <w:tc>
           <w:tcPr>
-            <w:tcW w:w="1615" w:type="dxa"/>
-          </w:tcPr>
-          <w:p>
-            <w:r>
-              <w:t>Problem</w:t>
-            </w:r>
-          </w:p>
-        </w:tc>
-        <w:tc>
-          <w:tcPr>
-            <w:tcW w:w="2610" w:type="dxa"/>
-          </w:tcPr>
-          <w:p>
-            <w:r>
-              <w:t>Regulating electronic cigarettes – 29% of Indonesia smokes</w:t>
-            </w:r>
-          </w:p>
-        </w:tc>
-        <w:tc>
-          <w:tcPr>
-            <w:tcW w:w="2787" w:type="dxa"/>
-          </w:tcPr>
-          <w:p>
-            <w:r>
-              <w:t>Forecasting failures in electric power grids</w:t>
-            </w:r>
-          </w:p>
-        </w:tc>
-        <w:tc>
-          <w:tcPr>
-            <w:tcW w:w="2338" w:type="dxa"/>
-          </w:tcPr>
-          <w:p>
-            <w:r>
-              <w:t>Indian Villagers have low adoption rates of Prepaid electric</w:t>
-            </w:r>
-          </w:p>
-        </w:tc>
-      </w:tr>
-      <w:tr>
-        <w:tc>
-          <w:tcPr>
+            <w:cnfStyle w:val="001000000000" w:firstRow="0" w:lastRow="0" w:firstColumn="1" w:lastColumn="0" w:oddVBand="0" w:evenVBand="0" w:oddHBand="0" w:evenHBand="0" w:firstRowFirstColumn="0" w:firstRowLastColumn="0" w:lastRowFirstColumn="0" w:lastRowLastColumn="0"/>
             <w:tcW w:w="1615" w:type="dxa"/>
           </w:tcPr>
           <w:p>
@@ -247,6 +274,7 @@
                 <w:ilvl w:val="0"/>
                 <w:numId w:val="3"/>
               </w:numPr>
+              <w:cnfStyle w:val="000000000000" w:firstRow="0" w:lastRow="0" w:firstColumn="0" w:lastColumn="0" w:oddVBand="0" w:evenVBand="0" w:oddHBand="0" w:evenHBand="0" w:firstRowFirstColumn="0" w:firstRowLastColumn="0" w:lastRowFirstColumn="0" w:lastRowLastColumn="0"/>
             </w:pPr>
             <w:r>
               <w:t>Are people for/against regulation?</w:t>
@@ -259,6 +287,7 @@
                 <w:ilvl w:val="0"/>
                 <w:numId w:val="3"/>
               </w:numPr>
+              <w:cnfStyle w:val="000000000000" w:firstRow="0" w:lastRow="0" w:firstColumn="0" w:lastColumn="0" w:oddVBand="0" w:evenVBand="0" w:oddHBand="0" w:evenHBand="0" w:firstRowFirstColumn="0" w:firstRowLastColumn="0" w:lastRowFirstColumn="0" w:lastRowLastColumn="0"/>
             </w:pPr>
             <w:r>
               <w:t>What reasons</w:t>
@@ -276,6 +305,7 @@
                 <w:ilvl w:val="0"/>
                 <w:numId w:val="5"/>
               </w:numPr>
+              <w:cnfStyle w:val="000000000000" w:firstRow="0" w:lastRow="0" w:firstColumn="0" w:lastColumn="0" w:oddVBand="0" w:evenVBand="0" w:oddHBand="0" w:evenHBand="0" w:firstRowFirstColumn="0" w:firstRowLastColumn="0" w:lastRowFirstColumn="0" w:lastRowLastColumn="0"/>
             </w:pPr>
             <w:r>
               <w:t xml:space="preserve">How can we use NoSQL stores to centralize data from </w:t>
@@ -293,6 +323,7 @@
                 <w:ilvl w:val="0"/>
                 <w:numId w:val="5"/>
               </w:numPr>
+              <w:cnfStyle w:val="000000000000" w:firstRow="0" w:lastRow="0" w:firstColumn="0" w:lastColumn="0" w:oddVBand="0" w:evenVBand="0" w:oddHBand="0" w:evenHBand="0" w:firstRowFirstColumn="0" w:firstRowLastColumn="0" w:lastRowFirstColumn="0" w:lastRowLastColumn="0"/>
             </w:pPr>
             <w:r>
               <w:t>Can we build a forecasting model to predict reliability issues</w:t>
@@ -310,6 +341,7 @@
                 <w:ilvl w:val="0"/>
                 <w:numId w:val="9"/>
               </w:numPr>
+              <w:cnfStyle w:val="000000000000" w:firstRow="0" w:lastRow="0" w:firstColumn="0" w:lastColumn="0" w:oddVBand="0" w:evenVBand="0" w:oddHBand="0" w:evenHBand="0" w:firstRowFirstColumn="0" w:firstRowLastColumn="0" w:lastRowFirstColumn="0" w:lastRowLastColumn="0"/>
             </w:pPr>
             <w:r>
               <w:t xml:space="preserve">Why aren’t they using the </w:t>
@@ -327,6 +359,7 @@
                 <w:ilvl w:val="0"/>
                 <w:numId w:val="9"/>
               </w:numPr>
+              <w:cnfStyle w:val="000000000000" w:firstRow="0" w:lastRow="0" w:firstColumn="0" w:lastColumn="0" w:oddVBand="0" w:evenVBand="0" w:oddHBand="0" w:evenHBand="0" w:firstRowFirstColumn="0" w:firstRowLastColumn="0" w:lastRowFirstColumn="0" w:lastRowLastColumn="0"/>
             </w:pPr>
             <w:r>
               <w:t>Are there design changes to promote engagement</w:t>
@@ -335,8 +368,12 @@
         </w:tc>
       </w:tr>
       <w:tr>
+        <w:trPr>
+          <w:cnfStyle w:val="000000100000" w:firstRow="0" w:lastRow="0" w:firstColumn="0" w:lastColumn="0" w:oddVBand="0" w:evenVBand="0" w:oddHBand="1" w:evenHBand="0" w:firstRowFirstColumn="0" w:firstRowLastColumn="0" w:lastRowFirstColumn="0" w:lastRowLastColumn="0"/>
+        </w:trPr>
         <w:tc>
           <w:tcPr>
+            <w:cnfStyle w:val="001000000000" w:firstRow="0" w:lastRow="0" w:firstColumn="1" w:lastColumn="0" w:oddVBand="0" w:evenVBand="0" w:oddHBand="0" w:evenHBand="0" w:firstRowFirstColumn="0" w:firstRowLastColumn="0" w:lastRowFirstColumn="0" w:lastRowLastColumn="0"/>
             <w:tcW w:w="1615" w:type="dxa"/>
           </w:tcPr>
           <w:p>
@@ -356,6 +393,7 @@
                 <w:ilvl w:val="0"/>
                 <w:numId w:val="7"/>
               </w:numPr>
+              <w:cnfStyle w:val="000000100000" w:firstRow="0" w:lastRow="0" w:firstColumn="0" w:lastColumn="0" w:oddVBand="0" w:evenVBand="0" w:oddHBand="1" w:evenHBand="0" w:firstRowFirstColumn="0" w:firstRowLastColumn="0" w:lastRowFirstColumn="0" w:lastRowLastColumn="0"/>
             </w:pPr>
             <w:r>
               <w:t>Collect Tweets</w:t>
@@ -368,6 +406,7 @@
                 <w:ilvl w:val="0"/>
                 <w:numId w:val="7"/>
               </w:numPr>
+              <w:cnfStyle w:val="000000100000" w:firstRow="0" w:lastRow="0" w:firstColumn="0" w:lastColumn="0" w:oddVBand="0" w:evenVBand="0" w:oddHBand="1" w:evenHBand="0" w:firstRowFirstColumn="0" w:firstRowLastColumn="0" w:lastRowFirstColumn="0" w:lastRowLastColumn="0"/>
             </w:pPr>
             <w:r>
               <w:t xml:space="preserve">Apply clustering </w:t>
@@ -385,6 +424,7 @@
                 <w:ilvl w:val="0"/>
                 <w:numId w:val="7"/>
               </w:numPr>
+              <w:cnfStyle w:val="000000100000" w:firstRow="0" w:lastRow="0" w:firstColumn="0" w:lastColumn="0" w:oddVBand="0" w:evenVBand="0" w:oddHBand="1" w:evenHBand="0" w:firstRowFirstColumn="0" w:firstRowLastColumn="0" w:lastRowFirstColumn="0" w:lastRowLastColumn="0"/>
             </w:pPr>
             <w:r>
               <w:t>Compare the performance</w:t>
@@ -402,6 +442,7 @@
                 <w:ilvl w:val="0"/>
                 <w:numId w:val="10"/>
               </w:numPr>
+              <w:cnfStyle w:val="000000100000" w:firstRow="0" w:lastRow="0" w:firstColumn="0" w:lastColumn="0" w:oddVBand="0" w:evenVBand="0" w:oddHBand="1" w:evenHBand="0" w:firstRowFirstColumn="0" w:firstRowLastColumn="0" w:lastRowFirstColumn="0" w:lastRowLastColumn="0"/>
             </w:pPr>
             <w:r>
               <w:t xml:space="preserve">Collect and simulate different usage requirements.  </w:t>
@@ -414,6 +455,7 @@
                 <w:ilvl w:val="0"/>
                 <w:numId w:val="10"/>
               </w:numPr>
+              <w:cnfStyle w:val="000000100000" w:firstRow="0" w:lastRow="0" w:firstColumn="0" w:lastColumn="0" w:oddVBand="0" w:evenVBand="0" w:oddHBand="1" w:evenHBand="0" w:firstRowFirstColumn="0" w:firstRowLastColumn="0" w:lastRowFirstColumn="0" w:lastRowLastColumn="0"/>
             </w:pPr>
             <w:r>
               <w:t xml:space="preserve">Build a forecasting </w:t>
@@ -431,6 +473,7 @@
                 <w:ilvl w:val="0"/>
                 <w:numId w:val="10"/>
               </w:numPr>
+              <w:cnfStyle w:val="000000100000" w:firstRow="0" w:lastRow="0" w:firstColumn="0" w:lastColumn="0" w:oddVBand="0" w:evenVBand="0" w:oddHBand="1" w:evenHBand="0" w:firstRowFirstColumn="0" w:firstRowLastColumn="0" w:lastRowFirstColumn="0" w:lastRowLastColumn="0"/>
             </w:pPr>
             <w:r>
               <w:t>Assess performance using historical data</w:t>
@@ -448,6 +491,7 @@
                 <w:ilvl w:val="0"/>
                 <w:numId w:val="11"/>
               </w:numPr>
+              <w:cnfStyle w:val="000000100000" w:firstRow="0" w:lastRow="0" w:firstColumn="0" w:lastColumn="0" w:oddVBand="0" w:evenVBand="0" w:oddHBand="1" w:evenHBand="0" w:firstRowFirstColumn="0" w:firstRowLastColumn="0" w:lastRowFirstColumn="0" w:lastRowLastColumn="0"/>
             </w:pPr>
             <w:r>
               <w:t xml:space="preserve">Build disposable </w:t>
@@ -465,6 +509,7 @@
                 <w:ilvl w:val="0"/>
                 <w:numId w:val="11"/>
               </w:numPr>
+              <w:cnfStyle w:val="000000100000" w:firstRow="0" w:lastRow="0" w:firstColumn="0" w:lastColumn="0" w:oddVBand="0" w:evenVBand="0" w:oddHBand="1" w:evenHBand="0" w:firstRowFirstColumn="0" w:firstRowLastColumn="0" w:lastRowFirstColumn="0" w:lastRowLastColumn="0"/>
             </w:pPr>
             <w:r>
               <w:t xml:space="preserve">Iterate with rural </w:t>
@@ -482,6 +527,7 @@
                 <w:ilvl w:val="0"/>
                 <w:numId w:val="11"/>
               </w:numPr>
+              <w:cnfStyle w:val="000000100000" w:firstRow="0" w:lastRow="0" w:firstColumn="0" w:lastColumn="0" w:oddVBand="0" w:evenVBand="0" w:oddHBand="1" w:evenHBand="0" w:firstRowFirstColumn="0" w:firstRowLastColumn="0" w:lastRowFirstColumn="0" w:lastRowLastColumn="0"/>
             </w:pPr>
             <w:r>
               <w:t>Assess the suitability of the system</w:t>
@@ -492,6 +538,7 @@
       <w:tr>
         <w:tc>
           <w:tcPr>
+            <w:cnfStyle w:val="001000000000" w:firstRow="0" w:lastRow="0" w:firstColumn="1" w:lastColumn="0" w:oddVBand="0" w:evenVBand="0" w:oddHBand="0" w:evenHBand="0" w:firstRowFirstColumn="0" w:firstRowLastColumn="0" w:lastRowFirstColumn="0" w:lastRowLastColumn="0"/>
             <w:tcW w:w="1615" w:type="dxa"/>
           </w:tcPr>
           <w:p>
@@ -505,6 +552,9 @@
             <w:tcW w:w="2610" w:type="dxa"/>
           </w:tcPr>
           <w:p>
+            <w:pPr>
+              <w:cnfStyle w:val="000000000000" w:firstRow="0" w:lastRow="0" w:firstColumn="0" w:lastColumn="0" w:oddVBand="0" w:evenVBand="0" w:oddHBand="0" w:evenHBand="0" w:firstRowFirstColumn="0" w:firstRowLastColumn="0" w:lastRowFirstColumn="0" w:lastRowLastColumn="0"/>
+            </w:pPr>
             <w:r>
               <w:t>Understand the impact of increased taxes and marketing</w:t>
             </w:r>
@@ -515,6 +565,9 @@
             <w:tcW w:w="2787" w:type="dxa"/>
           </w:tcPr>
           <w:p>
+            <w:pPr>
+              <w:cnfStyle w:val="000000000000" w:firstRow="0" w:lastRow="0" w:firstColumn="0" w:lastColumn="0" w:oddVBand="0" w:evenVBand="0" w:oddHBand="0" w:evenHBand="0" w:firstRowFirstColumn="0" w:firstRowLastColumn="0" w:lastRowFirstColumn="0" w:lastRowLastColumn="0"/>
+            </w:pPr>
             <w:r>
               <w:t>Improve efficiencies in the spot market and reduce customer costs</w:t>
             </w:r>
@@ -525,6 +578,9 @@
             <w:tcW w:w="2338" w:type="dxa"/>
           </w:tcPr>
           <w:p>
+            <w:pPr>
+              <w:cnfStyle w:val="000000000000" w:firstRow="0" w:lastRow="0" w:firstColumn="0" w:lastColumn="0" w:oddVBand="0" w:evenVBand="0" w:oddHBand="0" w:evenHBand="0" w:firstRowFirstColumn="0" w:firstRowLastColumn="0" w:lastRowFirstColumn="0" w:lastRowLastColumn="0"/>
+            </w:pPr>
             <w:r>
               <w:t xml:space="preserve">Prepaid electric business models require “enough” customers to be sustainable </w:t>
             </w:r>
@@ -532,8 +588,12 @@
         </w:tc>
       </w:tr>
       <w:tr>
+        <w:trPr>
+          <w:cnfStyle w:val="000000100000" w:firstRow="0" w:lastRow="0" w:firstColumn="0" w:lastColumn="0" w:oddVBand="0" w:evenVBand="0" w:oddHBand="1" w:evenHBand="0" w:firstRowFirstColumn="0" w:firstRowLastColumn="0" w:lastRowFirstColumn="0" w:lastRowLastColumn="0"/>
+        </w:trPr>
         <w:tc>
           <w:tcPr>
+            <w:cnfStyle w:val="001000000000" w:firstRow="0" w:lastRow="0" w:firstColumn="1" w:lastColumn="0" w:oddVBand="0" w:evenVBand="0" w:oddHBand="0" w:evenHBand="0" w:firstRowFirstColumn="0" w:firstRowLastColumn="0" w:lastRowFirstColumn="0" w:lastRowLastColumn="0"/>
             <w:tcW w:w="1615" w:type="dxa"/>
           </w:tcPr>
           <w:p>
@@ -553,6 +613,7 @@
                 <w:ilvl w:val="0"/>
                 <w:numId w:val="4"/>
               </w:numPr>
+              <w:cnfStyle w:val="000000100000" w:firstRow="0" w:lastRow="0" w:firstColumn="0" w:lastColumn="0" w:oddVBand="0" w:evenVBand="0" w:oddHBand="1" w:evenHBand="0" w:firstRowFirstColumn="0" w:firstRowLastColumn="0" w:lastRowFirstColumn="0" w:lastRowLastColumn="0"/>
             </w:pPr>
             <w:r>
               <w:t>The classifier reliably detects e-cig preferences.</w:t>
@@ -565,6 +626,7 @@
                 <w:ilvl w:val="0"/>
                 <w:numId w:val="4"/>
               </w:numPr>
+              <w:cnfStyle w:val="000000100000" w:firstRow="0" w:lastRow="0" w:firstColumn="0" w:lastColumn="0" w:oddVBand="0" w:evenVBand="0" w:oddHBand="1" w:evenHBand="0" w:firstRowFirstColumn="0" w:firstRowLastColumn="0" w:lastRowFirstColumn="0" w:lastRowLastColumn="0"/>
             </w:pPr>
             <w:r>
               <w:t>Improvements exist across demographic tags, resampling, only uses Twitter</w:t>
@@ -582,6 +644,7 @@
                 <w:ilvl w:val="0"/>
                 <w:numId w:val="8"/>
               </w:numPr>
+              <w:cnfStyle w:val="000000100000" w:firstRow="0" w:lastRow="0" w:firstColumn="0" w:lastColumn="0" w:oddVBand="0" w:evenVBand="0" w:oddHBand="1" w:evenHBand="0" w:firstRowFirstColumn="0" w:firstRowLastColumn="0" w:lastRowFirstColumn="0" w:lastRowLastColumn="0"/>
             </w:pPr>
             <w:r>
               <w:t>The discharge model saves 2.5% daily ($10k on 375k)</w:t>
@@ -594,6 +657,7 @@
                 <w:ilvl w:val="0"/>
                 <w:numId w:val="8"/>
               </w:numPr>
+              <w:cnfStyle w:val="000000100000" w:firstRow="0" w:lastRow="0" w:firstColumn="0" w:lastColumn="0" w:oddVBand="0" w:evenVBand="0" w:oddHBand="1" w:evenHBand="0" w:firstRowFirstColumn="0" w:firstRowLastColumn="0" w:lastRowFirstColumn="0" w:lastRowLastColumn="0"/>
             </w:pPr>
             <w:r>
               <w:t>Deploying more broadly would be desirable</w:t>
@@ -611,6 +675,7 @@
                 <w:ilvl w:val="0"/>
                 <w:numId w:val="12"/>
               </w:numPr>
+              <w:cnfStyle w:val="000000100000" w:firstRow="0" w:lastRow="0" w:firstColumn="0" w:lastColumn="0" w:oddVBand="0" w:evenVBand="0" w:oddHBand="1" w:evenHBand="0" w:firstRowFirstColumn="0" w:firstRowLastColumn="0" w:lastRowFirstColumn="0" w:lastRowLastColumn="0"/>
             </w:pPr>
             <w:r>
               <w:t xml:space="preserve">Technical details were </w:t>
@@ -628,6 +693,7 @@
                 <w:ilvl w:val="0"/>
                 <w:numId w:val="12"/>
               </w:numPr>
+              <w:cnfStyle w:val="000000100000" w:firstRow="0" w:lastRow="0" w:firstColumn="0" w:lastColumn="0" w:oddVBand="0" w:evenVBand="0" w:oddHBand="1" w:evenHBand="0" w:firstRowFirstColumn="0" w:firstRowLastColumn="0" w:lastRowFirstColumn="0" w:lastRowLastColumn="0"/>
             </w:pPr>
             <w:r>
               <w:t xml:space="preserve">Most rural people cannot read </w:t>
@@ -645,6 +711,7 @@
                 <w:ilvl w:val="0"/>
                 <w:numId w:val="12"/>
               </w:numPr>
+              <w:cnfStyle w:val="000000100000" w:firstRow="0" w:lastRow="0" w:firstColumn="0" w:lastColumn="0" w:oddVBand="0" w:evenVBand="0" w:oddHBand="1" w:evenHBand="0" w:firstRowFirstColumn="0" w:firstRowLastColumn="0" w:lastRowFirstColumn="0" w:lastRowLastColumn="0"/>
             </w:pPr>
             <w:r>
               <w:t xml:space="preserve">Including the balance on the home screen was most useful </w:t>
@@ -819,7 +886,118 @@
         <w:t>Approach</w:t>
       </w:r>
     </w:p>
-    <w:p/>
+    <w:p>
+      <w:r>
+        <w:tab/>
+        <w:t>Riggs et al. (2021) construct an ingestion pipeline that pushes sensor data into a NoSQL database.  This approach simplifies data centralization by relaxing schema at write requirements.  Next, an Extract-Transform-Load (ETL) process normalizes the instrument readings for multiple machine learning algorithms.  The authors compare the performance and accuracy of Markov models, Genetic algorithms, and Support Vector Machines (SVM).  This step requires simulating traffic and replaying historical data.</w:t>
+      </w:r>
+    </w:p>
+    <w:p>
+      <w:pPr>
+        <w:pStyle w:val="Heading2"/>
+      </w:pPr>
+      <w:r>
+        <w:t>Conclusion</w:t>
+      </w:r>
+    </w:p>
+    <w:p>
+      <w:r>
+        <w:tab/>
+        <w:t xml:space="preserve">The author’s system can more gracefully handle disruptions and more accurately decide when to charge the batteries.  Administrators that deploy this solution would save 2.7% ($10k daily savings assuming $370k expenses).  </w:t>
+      </w:r>
+      <w:r>
+        <w:t>D</w:t>
+      </w:r>
+      <w:r>
+        <w:t xml:space="preserve">eploying the system </w:t>
+      </w:r>
+      <w:r>
+        <w:t xml:space="preserve">more broadly </w:t>
+      </w:r>
+      <w:r>
+        <w:t>would further reduce costs</w:t>
+      </w:r>
+      <w:r>
+        <w:t xml:space="preserve"> and volatility</w:t>
+      </w:r>
+      <w:r>
+        <w:t xml:space="preserve"> </w:t>
+      </w:r>
+      <w:r>
+        <w:t>for all participants within the swarm</w:t>
+      </w:r>
+      <w:r>
+        <w:t>.</w:t>
+      </w:r>
+    </w:p>
+    <w:p>
+      <w:r>
+        <w:br w:type="page"/>
+      </w:r>
+    </w:p>
+    <w:p>
+      <w:pPr>
+        <w:pStyle w:val="Heading1"/>
+      </w:pPr>
+      <w:r>
+        <w:lastRenderedPageBreak/>
+        <w:t>Power to The People (2018)</w:t>
+      </w:r>
+    </w:p>
+    <w:p>
+      <w:pPr>
+        <w:pStyle w:val="Heading2"/>
+      </w:pPr>
+      <w:r>
+        <w:t>Problem</w:t>
+      </w:r>
+    </w:p>
+    <w:p>
+      <w:r>
+        <w:tab/>
+        <w:t xml:space="preserve">Villages in rural India can use prepaid electricity services to power their home.  These </w:t>
+      </w:r>
+    </w:p>
+    <w:p>
+      <w:r>
+        <w:t>businesses typically use solar energy to deliver a more economical solution than natural gas and kerosene.  Solar farms have a high initial cost and require sufficient customer adoption to justify the investment.  However, customers are not onboarding into the program at a fast enough pace.  These challenges risk the sustainability of local providers.  Simmonds (2021) wonders what prevents people from using cheaper and renewable electricity?  Are these defects in the service offering or superficial usability issues?</w:t>
+      </w:r>
+    </w:p>
+    <w:p>
+      <w:pPr>
+        <w:pStyle w:val="Heading2"/>
+      </w:pPr>
+      <w:r>
+        <w:t>Approach</w:t>
+      </w:r>
+    </w:p>
+    <w:p>
+      <w:r>
+        <w:tab/>
+        <w:t xml:space="preserve">Simmonds (2021) traveled from Finland to rural India.  After arriving, she interviewed several villagers and observed their service interactions.  She noticed that most neighborhoods would recruit a child to update the system.  This decision stems from the control panel using English, a foreign language to many.  The panel also contains too many irrelevant technical details.  Meanwhile, the most common action, checking the remaining balance, was hidden.  </w:t>
+      </w:r>
+    </w:p>
+    <w:p>
+      <w:r>
+        <w:t xml:space="preserve">The author built a prototype replacement using a mobile phone and a discarded cereal box.  She revised the display to show the remaining balance by default and moved the technical details into an advanced menu.  Next, she translated all instructions into Hindi.  </w:t>
+      </w:r>
+    </w:p>
+    <w:p>
+      <w:pPr>
+        <w:pStyle w:val="Heading2"/>
+      </w:pPr>
+      <w:r>
+        <w:t>Conclusion</w:t>
+      </w:r>
+    </w:p>
+    <w:p>
+      <w:pPr>
+        <w:ind w:firstLine="720"/>
+      </w:pPr>
+      <w:r>
+        <w:t>Simmonds re-assessed the usability of her control panel.  The villagers welcomed the design changes and found onboarding into the prepaid electric services easier.  She states that these updates were discoverable after monitoring the customers.</w:t>
+      </w:r>
+    </w:p>
     <w:sectPr>
       <w:headerReference w:type="default" r:id="rId8"/>
       <w:pgSz w:w="12240" w:h="15840"/>
@@ -2736,6 +2914,82 @@
       <w:contextualSpacing/>
     </w:pPr>
   </w:style>
+  <w:style w:type="table" w:styleId="GridTable4">
+    <w:name w:val="Grid Table 4"/>
+    <w:basedOn w:val="TableNormal"/>
+    <w:uiPriority w:val="49"/>
+    <w:rsid w:val="00907615"/>
+    <w:pPr>
+      <w:spacing w:line="240" w:lineRule="auto"/>
+    </w:pPr>
+    <w:tblPr>
+      <w:tblStyleRowBandSize w:val="1"/>
+      <w:tblStyleColBandSize w:val="1"/>
+      <w:tblBorders>
+        <w:top w:val="single" w:sz="4" w:space="0" w:color="666666" w:themeColor="text1" w:themeTint="99"/>
+        <w:left w:val="single" w:sz="4" w:space="0" w:color="666666" w:themeColor="text1" w:themeTint="99"/>
+        <w:bottom w:val="single" w:sz="4" w:space="0" w:color="666666" w:themeColor="text1" w:themeTint="99"/>
+        <w:right w:val="single" w:sz="4" w:space="0" w:color="666666" w:themeColor="text1" w:themeTint="99"/>
+        <w:insideH w:val="single" w:sz="4" w:space="0" w:color="666666" w:themeColor="text1" w:themeTint="99"/>
+        <w:insideV w:val="single" w:sz="4" w:space="0" w:color="666666" w:themeColor="text1" w:themeTint="99"/>
+      </w:tblBorders>
+    </w:tblPr>
+    <w:tblStylePr w:type="firstRow">
+      <w:rPr>
+        <w:b/>
+        <w:bCs/>
+        <w:color w:val="FFFFFF" w:themeColor="background1"/>
+      </w:rPr>
+      <w:tblPr/>
+      <w:tcPr>
+        <w:tcBorders>
+          <w:top w:val="single" w:sz="4" w:space="0" w:color="000000" w:themeColor="text1"/>
+          <w:left w:val="single" w:sz="4" w:space="0" w:color="000000" w:themeColor="text1"/>
+          <w:bottom w:val="single" w:sz="4" w:space="0" w:color="000000" w:themeColor="text1"/>
+          <w:right w:val="single" w:sz="4" w:space="0" w:color="000000" w:themeColor="text1"/>
+          <w:insideH w:val="nil"/>
+          <w:insideV w:val="nil"/>
+        </w:tcBorders>
+        <w:shd w:val="clear" w:color="auto" w:fill="000000" w:themeFill="text1"/>
+      </w:tcPr>
+    </w:tblStylePr>
+    <w:tblStylePr w:type="lastRow">
+      <w:rPr>
+        <w:b/>
+        <w:bCs/>
+      </w:rPr>
+      <w:tblPr/>
+      <w:tcPr>
+        <w:tcBorders>
+          <w:top w:val="double" w:sz="4" w:space="0" w:color="000000" w:themeColor="text1"/>
+        </w:tcBorders>
+      </w:tcPr>
+    </w:tblStylePr>
+    <w:tblStylePr w:type="firstCol">
+      <w:rPr>
+        <w:b/>
+        <w:bCs/>
+      </w:rPr>
+    </w:tblStylePr>
+    <w:tblStylePr w:type="lastCol">
+      <w:rPr>
+        <w:b/>
+        <w:bCs/>
+      </w:rPr>
+    </w:tblStylePr>
+    <w:tblStylePr w:type="band1Vert">
+      <w:tblPr/>
+      <w:tcPr>
+        <w:shd w:val="clear" w:color="auto" w:fill="CCCCCC" w:themeFill="text1" w:themeFillTint="33"/>
+      </w:tcPr>
+    </w:tblStylePr>
+    <w:tblStylePr w:type="band1Horz">
+      <w:tblPr/>
+      <w:tcPr>
+        <w:shd w:val="clear" w:color="auto" w:fill="CCCCCC" w:themeFill="text1" w:themeFillTint="33"/>
+      </w:tcPr>
+    </w:tblStylePr>
+  </w:style>
 </w:styles>
 </file>
 

</xml_diff>

<commit_message>
starting UAT capstone section
</commit_message>
<xml_diff>
--- a/Week3_Questions/BachmeierNTIM7241-3.docx
+++ b/Week3_Questions/BachmeierNTIM7241-3.docx
@@ -750,15 +750,15 @@
     <w:p>
       <w:r>
         <w:tab/>
-        <w:t xml:space="preserve">Indonesia has one of the highest smoking populations (28.9%).  Regulators and lobbyists have </w:t>
+        <w:t xml:space="preserve">Indonesia has one of the highest smoking populations (28.9%).  Regulators and lobbyists have concerns </w:t>
       </w:r>
       <w:proofErr w:type="gramStart"/>
       <w:r>
-        <w:t>concerns</w:t>
+        <w:t>that e-cigarettes (e-cigs)</w:t>
       </w:r>
       <w:proofErr w:type="gramEnd"/>
       <w:r>
-        <w:t xml:space="preserve"> that e-cigarettes (e-cigs) will increase this value and create burdens on its public </w:t>
+        <w:t xml:space="preserve"> will increase this value and create burdens on its public </w:t>
       </w:r>
       <w:r>
         <w:t>health</w:t>
@@ -858,13 +858,7 @@
     <w:p>
       <w:r>
         <w:tab/>
-        <w:t xml:space="preserve">Distributed energy grids encounter intermittent failures, causing service disruptions in the </w:t>
-      </w:r>
-      <w:r>
-        <w:t>availability</w:t>
-      </w:r>
-      <w:r>
-        <w:t xml:space="preserve"> of electricity for customers.  Smart grids mitigate these issues with battery backup systems that collect and discharge </w:t>
+        <w:t xml:space="preserve">Distributed energy grids encounter intermittent failures, causing service disruptions in the availability of electricity for customers.  Smart grids mitigate these issues with battery backup systems that collect and discharge </w:t>
       </w:r>
       <w:proofErr w:type="gramStart"/>
       <w:r>
@@ -1026,6 +1020,7 @@
           <w:id w:val="-1095621348"/>
           <w:citation/>
         </w:sdtPr>
+        <w:sdtEndPr/>
         <w:sdtContent>
           <w:r>
             <w:fldChar w:fldCharType="begin"/>
@@ -1063,7 +1058,24 @@
     <w:p>
       <w:r>
         <w:tab/>
-        <w:t>Since all three articles begin with a clear business case, there is a clear set of questions that need addressing.  For instance, the solar farm needs to increase adoption rates or go out of business.  That problem statement naturally transitions to asking, why are adoption rates low?  Simmonds (2021) rules out costing in her opening statements, leaving the reader to wonder about the service’s usability.  A similar structure exists within the other two articles, drawing a straight line across problems, questions, and purpose.</w:t>
+      </w:r>
+      <w:r>
+        <w:t>A</w:t>
+      </w:r>
+      <w:r>
+        <w:t xml:space="preserve">ll three articles begin with a clear business case </w:t>
+      </w:r>
+      <w:r>
+        <w:t xml:space="preserve">and </w:t>
+      </w:r>
+      <w:r>
+        <w:t xml:space="preserve">a clear set of questions </w:t>
+      </w:r>
+      <w:r>
+        <w:t>to address</w:t>
+      </w:r>
+      <w:r>
+        <w:t>.  For instance, the solar farm needs to increase adoption rates or go out of business.  That problem statement naturally transitions to asking, why are adoption rates low?  Simmonds (2021) rules out costing in her opening statements, leaving the reader to wonder about the service’s usability.  A similar structure exists within the other two articles, drawing a straight line across problems, questions, and purpose.</w:t>
       </w:r>
     </w:p>
     <w:p>
@@ -1073,17 +1085,16 @@
     </w:p>
     <w:sdt>
       <w:sdtPr>
+        <w:rPr>
+          <w:b w:val="0"/>
+        </w:rPr>
         <w:id w:val="724946158"/>
         <w:docPartObj>
           <w:docPartGallery w:val="Bibliographies"/>
           <w:docPartUnique/>
         </w:docPartObj>
       </w:sdtPr>
-      <w:sdtEndPr>
-        <w:rPr>
-          <w:b w:val="0"/>
-        </w:rPr>
-      </w:sdtEndPr>
+      <w:sdtEndPr/>
       <w:sdtContent>
         <w:p>
           <w:pPr>
@@ -1106,6 +1117,7 @@
             <w:id w:val="-573587230"/>
             <w:bibliography/>
           </w:sdtPr>
+          <w:sdtEndPr/>
           <w:sdtContent>
             <w:p>
               <w:pPr>
@@ -2961,6 +2973,7 @@
   <w:style w:type="character" w:default="1" w:styleId="DefaultParagraphFont">
     <w:name w:val="Default Paragraph Font"/>
     <w:uiPriority w:val="1"/>
+    <w:semiHidden/>
     <w:unhideWhenUsed/>
   </w:style>
   <w:style w:type="table" w:default="1" w:styleId="TableNormal">

</xml_diff>